<commit_message>
Testing V3.1.0 -Updated document
-Added a couple more issues
</commit_message>
<xml_diff>
--- a/Error Tracking/Testing V3.1.0/Testing V3.1.0 - Post April 12th.docx
+++ b/Error Tracking/Testing V3.1.0/Testing V3.1.0 - Post April 12th.docx
@@ -220,6 +220,93 @@
       </w:r>
       <w:r>
         <w:t xml:space="preserve"> When I go to add an item to the returns cart, and there is already one of said item in the cart with the same refund amount, it should increase the quantity instead of adding a new row for it. If you go to add the same item but with a different refund amount, I feel that it should create another row.</w:t>
+      </w:r>
+    </w:p>
+    <w:p>
+      <w:pPr>
+        <w:pStyle w:val="ListParagraph"/>
+        <w:numPr>
+          <w:ilvl w:val="0"/>
+          <w:numId w:val="2"/>
+        </w:numPr>
+      </w:pPr>
+      <w:r>
+        <w:rPr>
+          <w:b/>
+        </w:rPr>
+        <w:t>Returns-</w:t>
+      </w:r>
+      <w:r>
+        <w:rPr>
+          <w:b/>
+        </w:rPr>
+        <w:t>Sales:</w:t>
+      </w:r>
+      <w:r>
+        <w:t xml:space="preserve"> You can enter a letter into the “quantity to add” textbox and it causes an error. Same with the discount amount textbox</w:t>
+      </w:r>
+      <w:r>
+        <w:t xml:space="preserve">. You can also do that in the Returns </w:t>
+      </w:r>
+      <w:proofErr w:type="gramStart"/>
+      <w:r>
+        <w:t>cart</w:t>
+      </w:r>
+      <w:proofErr w:type="gramEnd"/>
+      <w:r>
+        <w:t xml:space="preserve"> but I honestly don’t see a need to fix that. Nobody should enter a letter into the boxes…</w:t>
+      </w:r>
+    </w:p>
+    <w:p>
+      <w:pPr>
+        <w:pStyle w:val="ListParagraph"/>
+        <w:numPr>
+          <w:ilvl w:val="0"/>
+          <w:numId w:val="2"/>
+        </w:numPr>
+      </w:pPr>
+      <w:proofErr w:type="spellStart"/>
+      <w:r>
+        <w:rPr>
+          <w:b/>
+        </w:rPr>
+        <w:t>Cashout</w:t>
+      </w:r>
+      <w:proofErr w:type="spellEnd"/>
+      <w:r>
+        <w:rPr>
+          <w:b/>
+        </w:rPr>
+        <w:t>:</w:t>
+      </w:r>
+      <w:r>
+        <w:t xml:space="preserve"> When you use the report to open an old </w:t>
+      </w:r>
+      <w:proofErr w:type="spellStart"/>
+      <w:r>
+        <w:t>cashout</w:t>
+      </w:r>
+      <w:proofErr w:type="spellEnd"/>
+      <w:r>
+        <w:t xml:space="preserve"> and edit it, you are unable to process it. </w:t>
+      </w:r>
+    </w:p>
+    <w:p>
+      <w:pPr>
+        <w:pStyle w:val="ListParagraph"/>
+        <w:numPr>
+          <w:ilvl w:val="0"/>
+          <w:numId w:val="2"/>
+        </w:numPr>
+      </w:pPr>
+      <w:r>
+        <w:rPr>
+          <w:b/>
+        </w:rPr>
+        <w:t>Sales:</w:t>
+      </w:r>
+      <w:r>
+        <w:t xml:space="preserve"> Searching for overly large results such as “T” or leaving the search box blank will result in a huge list that will cause errors whenever you try to do anything with the system. One way to stop this is to include paging.</w:t>
       </w:r>
       <w:bookmarkStart w:id="0" w:name="_GoBack"/>
       <w:bookmarkEnd w:id="0"/>
@@ -870,6 +957,7 @@
   <w:style w:type="character" w:default="1" w:styleId="DefaultParagraphFont">
     <w:name w:val="Default Paragraph Font"/>
     <w:uiPriority w:val="1"/>
+    <w:semiHidden/>
     <w:unhideWhenUsed/>
   </w:style>
   <w:style w:type="table" w:default="1" w:styleId="TableNormal">

</xml_diff>

<commit_message>
V3.1.0 - Testing Document update
I updated the error list to include some more errors that I have found
</commit_message>
<xml_diff>
--- a/Error Tracking/Testing V3.1.0/Testing V3.1.0 - Post April 12th.docx
+++ b/Error Tracking/Testing V3.1.0/Testing V3.1.0 - Post April 12th.docx
@@ -10,6 +10,37 @@
     <w:p>
       <w:pPr>
         <w:pStyle w:val="ListParagraph"/>
+        <w:ind w:left="1080"/>
+        <w:rPr>
+          <w:i/>
+          <w:u w:val="single"/>
+        </w:rPr>
+      </w:pPr>
+      <w:r>
+        <w:rPr>
+          <w:i/>
+          <w:u w:val="single"/>
+        </w:rPr>
+        <w:t>1</w:t>
+      </w:r>
+      <w:r>
+        <w:rPr>
+          <w:i/>
+          <w:u w:val="single"/>
+        </w:rPr>
+        <w:t>2</w:t>
+      </w:r>
+      <w:r>
+        <w:rPr>
+          <w:i/>
+          <w:u w:val="single"/>
+        </w:rPr>
+        <w:t>-04-18</w:t>
+      </w:r>
+    </w:p>
+    <w:p>
+      <w:pPr>
+        <w:pStyle w:val="ListParagraph"/>
         <w:numPr>
           <w:ilvl w:val="0"/>
           <w:numId w:val="2"/>
@@ -307,9 +338,159 @@
       </w:r>
       <w:r>
         <w:t xml:space="preserve"> Searching for overly large results such as “T” or leaving the search box blank will result in a huge list that will cause errors whenever you try to do anything with the system. One way to stop this is to include paging.</w:t>
+      </w:r>
+    </w:p>
+    <w:p>
+      <w:pPr>
+        <w:pStyle w:val="ListParagraph"/>
+        <w:ind w:left="1080"/>
+        <w:rPr>
+          <w:i/>
+          <w:u w:val="single"/>
+        </w:rPr>
+      </w:pPr>
+      <w:r>
+        <w:rPr>
+          <w:i/>
+          <w:u w:val="single"/>
+        </w:rPr>
+        <w:t>13-04-18</w:t>
+      </w:r>
+    </w:p>
+    <w:p>
+      <w:pPr>
+        <w:pStyle w:val="ListParagraph"/>
+        <w:numPr>
+          <w:ilvl w:val="0"/>
+          <w:numId w:val="2"/>
+        </w:numPr>
+      </w:pPr>
+      <w:r>
+        <w:rPr>
+          <w:b/>
+        </w:rPr>
+        <w:t>Sales:</w:t>
+      </w:r>
+      <w:r>
+        <w:t xml:space="preserve"> I went to access the layaway, and ongoing sale that I started yesterday. I can find no trace of them on the POS or in the database.</w:t>
+      </w:r>
+    </w:p>
+    <w:p>
+      <w:pPr>
+        <w:pStyle w:val="ListParagraph"/>
+        <w:numPr>
+          <w:ilvl w:val="0"/>
+          <w:numId w:val="2"/>
+        </w:numPr>
+      </w:pPr>
+      <w:r>
+        <w:rPr>
+          <w:b/>
+        </w:rPr>
+        <w:t>Sales:</w:t>
+      </w:r>
+      <w:r>
+        <w:rPr>
+          <w:b/>
+        </w:rPr>
+        <w:t>FIXED</w:t>
       </w:r>
       <w:bookmarkStart w:id="0" w:name="_GoBack"/>
       <w:bookmarkEnd w:id="0"/>
+      <w:r>
+        <w:t xml:space="preserve"> Spelling mistake i</w:t>
+      </w:r>
+      <w:r>
+        <w:t xml:space="preserve">n the popup when I went to click on Add Item text for the trade-in </w:t>
+      </w:r>
+      <w:proofErr w:type="spellStart"/>
+      <w:r>
+        <w:t>sku</w:t>
+      </w:r>
+      <w:proofErr w:type="spellEnd"/>
+      <w:r>
+        <w:t xml:space="preserve">. (Item is </w:t>
+      </w:r>
+      <w:proofErr w:type="spellStart"/>
+      <w:r>
+        <w:t>alraedy</w:t>
+      </w:r>
+      <w:proofErr w:type="spellEnd"/>
+      <w:r>
+        <w:t xml:space="preserve"> in cart)</w:t>
+      </w:r>
+    </w:p>
+    <w:p>
+      <w:pPr>
+        <w:pStyle w:val="ListParagraph"/>
+        <w:numPr>
+          <w:ilvl w:val="0"/>
+          <w:numId w:val="2"/>
+        </w:numPr>
+      </w:pPr>
+      <w:r>
+        <w:rPr>
+          <w:b/>
+        </w:rPr>
+        <w:t>Sales:</w:t>
+      </w:r>
+      <w:r>
+        <w:t xml:space="preserve"> I am unable to add anything to the cart because it thinks the item is already in it.</w:t>
+      </w:r>
+    </w:p>
+    <w:p>
+      <w:pPr>
+        <w:pStyle w:val="ListParagraph"/>
+        <w:numPr>
+          <w:ilvl w:val="0"/>
+          <w:numId w:val="2"/>
+        </w:numPr>
+      </w:pPr>
+      <w:proofErr w:type="spellStart"/>
+      <w:proofErr w:type="gramStart"/>
+      <w:r>
+        <w:rPr>
+          <w:b/>
+        </w:rPr>
+        <w:t>Returns:</w:t>
+      </w:r>
+      <w:r>
+        <w:rPr>
+          <w:b/>
+        </w:rPr>
+        <w:t>FIXED</w:t>
+      </w:r>
+      <w:proofErr w:type="spellEnd"/>
+      <w:proofErr w:type="gramEnd"/>
+      <w:r>
+        <w:t xml:space="preserve"> Spelling mistake in the popup when I try to add an item to the returns cart. (</w:t>
+      </w:r>
+      <w:proofErr w:type="spellStart"/>
+      <w:r>
+        <w:t>returnred</w:t>
+      </w:r>
+      <w:proofErr w:type="spellEnd"/>
+      <w:r>
+        <w:t xml:space="preserve">) </w:t>
+      </w:r>
+    </w:p>
+    <w:p>
+      <w:pPr>
+        <w:pStyle w:val="ListParagraph"/>
+        <w:numPr>
+          <w:ilvl w:val="0"/>
+          <w:numId w:val="2"/>
+        </w:numPr>
+      </w:pPr>
+      <w:r>
+        <w:rPr>
+          <w:b/>
+        </w:rPr>
+        <w:t>Returns:</w:t>
+      </w:r>
+      <w:r>
+        <w:t xml:space="preserve"> Same issue with the sales cart. I am unable to add items to the returns cart as it thinks that the item is already in it</w:t>
+      </w:r>
     </w:p>
     <w:sectPr>
       <w:pgSz w:w="12240" w:h="15840"/>
@@ -992,6 +1173,24 @@
       <w:contextualSpacing/>
     </w:pPr>
   </w:style>
+  <w:style w:type="paragraph" w:styleId="Date">
+    <w:name w:val="Date"/>
+    <w:basedOn w:val="Normal"/>
+    <w:next w:val="Normal"/>
+    <w:link w:val="DateChar"/>
+    <w:uiPriority w:val="99"/>
+    <w:semiHidden/>
+    <w:unhideWhenUsed/>
+    <w:rsid w:val="00796487"/>
+  </w:style>
+  <w:style w:type="character" w:customStyle="1" w:styleId="DateChar">
+    <w:name w:val="Date Char"/>
+    <w:basedOn w:val="DefaultParagraphFont"/>
+    <w:link w:val="Date"/>
+    <w:uiPriority w:val="99"/>
+    <w:semiHidden/>
+    <w:rsid w:val="00796487"/>
+  </w:style>
 </w:styles>
 </file>
 

</xml_diff>